<commit_message>
Modif dans le rapport
</commit_message>
<xml_diff>
--- a/TP1_1635682_1635849_1759612.docx
+++ b/TP1_1635682_1635849_1759612.docx
@@ -1,6 +1,6 @@
 
 <file path=word/document.xml><?xml version="1.0" encoding="utf-8"?>
-<w:document xmlns:wpc="http://schemas.microsoft.com/office/word/2010/wordprocessingCanvas" xmlns:mc="http://schemas.openxmlformats.org/markup-compatibility/2006" xmlns:o="urn:schemas-microsoft-com:office:office" xmlns:r="http://schemas.openxmlformats.org/officeDocument/2006/relationships" xmlns:m="http://schemas.openxmlformats.org/officeDocument/2006/math" xmlns:v="urn:schemas-microsoft-com:vml" xmlns:wp14="http://schemas.microsoft.com/office/word/2010/wordprocessingDrawing" xmlns:wp="http://schemas.openxmlformats.org/drawingml/2006/wordprocessingDrawing" xmlns:w10="urn:schemas-microsoft-com:office:word" xmlns:w="http://schemas.openxmlformats.org/wordprocessingml/2006/main" xmlns:w14="http://schemas.microsoft.com/office/word/2010/wordml" xmlns:w15="http://schemas.microsoft.com/office/word/2012/wordml" xmlns:wpg="http://schemas.microsoft.com/office/word/2010/wordprocessingGroup" xmlns:wpi="http://schemas.microsoft.com/office/word/2010/wordprocessingInk" xmlns:wne="http://schemas.microsoft.com/office/word/2006/wordml" xmlns:wps="http://schemas.microsoft.com/office/word/2010/wordprocessingShape" mc:Ignorable="w14 w15 wp14">
+<w:document xmlns:wpc="http://schemas.microsoft.com/office/word/2010/wordprocessingCanvas" xmlns:cx="http://schemas.microsoft.com/office/drawing/2014/chartex" xmlns:cx1="http://schemas.microsoft.com/office/drawing/2015/9/8/chartex" xmlns:mc="http://schemas.openxmlformats.org/markup-compatibility/2006" xmlns:o="urn:schemas-microsoft-com:office:office" xmlns:r="http://schemas.openxmlformats.org/officeDocument/2006/relationships" xmlns:m="http://schemas.openxmlformats.org/officeDocument/2006/math" xmlns:v="urn:schemas-microsoft-com:vml" xmlns:wp14="http://schemas.microsoft.com/office/word/2010/wordprocessingDrawing" xmlns:wp="http://schemas.openxmlformats.org/drawingml/2006/wordprocessingDrawing" xmlns:w10="urn:schemas-microsoft-com:office:word" xmlns:w="http://schemas.openxmlformats.org/wordprocessingml/2006/main" xmlns:w14="http://schemas.microsoft.com/office/word/2010/wordml" xmlns:w15="http://schemas.microsoft.com/office/word/2012/wordml" xmlns:w16se="http://schemas.microsoft.com/office/word/2015/wordml/symex" xmlns:wpg="http://schemas.microsoft.com/office/word/2010/wordprocessingGroup" xmlns:wpi="http://schemas.microsoft.com/office/word/2010/wordprocessingInk" xmlns:wne="http://schemas.microsoft.com/office/word/2006/wordml" xmlns:wps="http://schemas.microsoft.com/office/word/2010/wordprocessingShape" mc:Ignorable="w14 w15 w16se wp14">
   <w:body>
     <w:p>
       <w:pPr>
@@ -12,7 +12,7 @@
       <w:r>
         <w:rPr>
           <w:noProof/>
-          <w:lang w:val="fr-FR" w:eastAsia="fr-FR"/>
+          <w:lang w:val="fr-CA" w:eastAsia="fr-CA"/>
         </w:rPr>
         <w:drawing>
           <wp:inline distT="0" distB="0" distL="0" distR="0">
@@ -204,8 +204,9 @@
           <w:szCs w:val="32"/>
           <w:lang w:val="fr-CA"/>
         </w:rPr>
-        <w:t>Sacha Licatese-Roussel</w:t>
-      </w:r>
+        <w:t xml:space="preserve">Sacha </w:t>
+      </w:r>
+      <w:proofErr w:type="spellStart"/>
       <w:r>
         <w:rPr>
           <w:rStyle w:val="lev"/>
@@ -213,19 +214,18 @@
           <w:szCs w:val="32"/>
           <w:lang w:val="fr-CA"/>
         </w:rPr>
-        <w:t>, 1635849</w:t>
-      </w:r>
-    </w:p>
-    <w:p>
-      <w:pPr>
-        <w:jc w:val="center"/>
+        <w:t>Licatese</w:t>
+      </w:r>
+      <w:proofErr w:type="spellEnd"/>
+      <w:r>
         <w:rPr>
           <w:rStyle w:val="lev"/>
           <w:sz w:val="32"/>
           <w:szCs w:val="32"/>
           <w:lang w:val="fr-CA"/>
         </w:rPr>
-      </w:pPr>
+        <w:t>-Roussel</w:t>
+      </w:r>
       <w:r>
         <w:rPr>
           <w:rStyle w:val="lev"/>
@@ -233,17 +233,19 @@
           <w:szCs w:val="32"/>
           <w:lang w:val="fr-CA"/>
         </w:rPr>
-        <w:t>Yann Dago</w:t>
-      </w:r>
-      <w:r>
+        <w:t>, 1635849</w:t>
+      </w:r>
+    </w:p>
+    <w:p>
+      <w:pPr>
+        <w:jc w:val="center"/>
         <w:rPr>
           <w:rStyle w:val="lev"/>
           <w:sz w:val="32"/>
           <w:szCs w:val="32"/>
           <w:lang w:val="fr-CA"/>
         </w:rPr>
-        <w:t xml:space="preserve">, </w:t>
-      </w:r>
+      </w:pPr>
       <w:r>
         <w:rPr>
           <w:rStyle w:val="lev"/>
@@ -251,19 +253,19 @@
           <w:szCs w:val="32"/>
           <w:lang w:val="fr-CA"/>
         </w:rPr>
-        <w:t>1635682</w:t>
-      </w:r>
-    </w:p>
-    <w:p>
-      <w:pPr>
-        <w:jc w:val="center"/>
+        <w:t xml:space="preserve">Yann </w:t>
+      </w:r>
+      <w:proofErr w:type="spellStart"/>
+      <w:r>
         <w:rPr>
           <w:rStyle w:val="lev"/>
           <w:sz w:val="32"/>
           <w:szCs w:val="32"/>
           <w:lang w:val="fr-CA"/>
         </w:rPr>
-      </w:pPr>
+        <w:t>Dago</w:t>
+      </w:r>
+      <w:proofErr w:type="spellEnd"/>
       <w:r>
         <w:rPr>
           <w:rStyle w:val="lev"/>
@@ -271,8 +273,59 @@
           <w:szCs w:val="32"/>
           <w:lang w:val="fr-CA"/>
         </w:rPr>
-        <w:t>Golnoush Rahimzadeh</w:t>
-      </w:r>
+        <w:t xml:space="preserve">, </w:t>
+      </w:r>
+      <w:r>
+        <w:rPr>
+          <w:rStyle w:val="lev"/>
+          <w:sz w:val="32"/>
+          <w:szCs w:val="32"/>
+          <w:lang w:val="fr-CA"/>
+        </w:rPr>
+        <w:t>1635682</w:t>
+      </w:r>
+    </w:p>
+    <w:p>
+      <w:pPr>
+        <w:jc w:val="center"/>
+        <w:rPr>
+          <w:rStyle w:val="lev"/>
+          <w:sz w:val="32"/>
+          <w:szCs w:val="32"/>
+          <w:lang w:val="fr-CA"/>
+        </w:rPr>
+      </w:pPr>
+      <w:proofErr w:type="spellStart"/>
+      <w:r>
+        <w:rPr>
+          <w:rStyle w:val="lev"/>
+          <w:sz w:val="32"/>
+          <w:szCs w:val="32"/>
+          <w:lang w:val="fr-CA"/>
+        </w:rPr>
+        <w:t>Golnoush</w:t>
+      </w:r>
+      <w:proofErr w:type="spellEnd"/>
+      <w:r>
+        <w:rPr>
+          <w:rStyle w:val="lev"/>
+          <w:sz w:val="32"/>
+          <w:szCs w:val="32"/>
+          <w:lang w:val="fr-CA"/>
+        </w:rPr>
+        <w:t xml:space="preserve"> </w:t>
+      </w:r>
+      <w:proofErr w:type="spellStart"/>
+      <w:r>
+        <w:rPr>
+          <w:rStyle w:val="lev"/>
+          <w:sz w:val="32"/>
+          <w:szCs w:val="32"/>
+          <w:lang w:val="fr-CA"/>
+        </w:rPr>
+        <w:t>Rahimzadeh</w:t>
+      </w:r>
+      <w:proofErr w:type="spellEnd"/>
       <w:r>
         <w:rPr>
           <w:rStyle w:val="lev"/>
@@ -1556,20 +1609,21 @@
         <w:rPr>
           <w:lang w:val="fr-FR"/>
         </w:rPr>
-        <w:t xml:space="preserve"> qui sont les suivantes</w:t>
+        <w:t xml:space="preserve"> qui sont les suivantes </w:t>
       </w:r>
       <w:r>
         <w:rPr>
           <w:lang w:val="fr-FR"/>
         </w:rPr>
-        <w:t> </w:t>
-      </w:r>
-      <w:r>
+        <w:t>:</w:t>
+      </w:r>
+    </w:p>
+    <w:p>
+      <w:pPr>
         <w:rPr>
           <w:lang w:val="fr-FR"/>
         </w:rPr>
-        <w:t>:</w:t>
-      </w:r>
+      </w:pPr>
     </w:p>
     <w:p>
       <w:pPr>
@@ -1579,78 +1633,17 @@
           <w:lang w:val="fr-CA"/>
         </w:rPr>
       </w:pPr>
-      <w:r>
-        <w:rPr>
-          <w:noProof/>
-          <w:lang w:val="fr-FR" w:eastAsia="fr-FR"/>
-        </w:rPr>
-        <w:drawing>
-          <wp:anchor distT="0" distB="0" distL="114300" distR="114300" simplePos="0" relativeHeight="251668480" behindDoc="0" locked="0" layoutInCell="1" allowOverlap="1" wp14:anchorId="7B26D9C9" wp14:editId="1C7DF161">
-            <wp:simplePos x="0" y="0"/>
-            <wp:positionH relativeFrom="column">
-              <wp:posOffset>463550</wp:posOffset>
-            </wp:positionH>
-            <wp:positionV relativeFrom="paragraph">
-              <wp:posOffset>2724785</wp:posOffset>
-            </wp:positionV>
-            <wp:extent cx="1367155" cy="2432050"/>
-            <wp:effectExtent l="0" t="0" r="4445" b="6350"/>
-            <wp:wrapSquare wrapText="bothSides"/>
-            <wp:docPr id="7" name="Image 7"/>
-            <wp:cNvGraphicFramePr>
-              <a:graphicFrameLocks xmlns:a="http://schemas.openxmlformats.org/drawingml/2006/main" noChangeAspect="1"/>
-            </wp:cNvGraphicFramePr>
-            <a:graphic xmlns:a="http://schemas.openxmlformats.org/drawingml/2006/main">
-              <a:graphicData uri="http://schemas.openxmlformats.org/drawingml/2006/picture">
-                <pic:pic xmlns:pic="http://schemas.openxmlformats.org/drawingml/2006/picture">
-                  <pic:nvPicPr>
-                    <pic:cNvPr id="7" name="12746048_10208546086715788_444677990_n.jpg?oh=2a288e58ce4b4615fbdb7a2d9f665789&amp;oe=56C1393F"/>
-                    <pic:cNvPicPr/>
-                  </pic:nvPicPr>
-                  <pic:blipFill>
-                    <a:blip r:embed="rId11" cstate="print">
-                      <a:extLst>
-                        <a:ext uri="{28A0092B-C50C-407E-A947-70E740481C1C}">
-                          <a14:useLocalDpi xmlns:a14="http://schemas.microsoft.com/office/drawing/2010/main" val="0"/>
-                        </a:ext>
-                      </a:extLst>
-                    </a:blip>
-                    <a:stretch>
-                      <a:fillRect/>
-                    </a:stretch>
-                  </pic:blipFill>
-                  <pic:spPr>
-                    <a:xfrm>
-                      <a:off x="0" y="0"/>
-                      <a:ext cx="1367155" cy="2432050"/>
-                    </a:xfrm>
-                    <a:prstGeom prst="rect">
-                      <a:avLst/>
-                    </a:prstGeom>
-                  </pic:spPr>
-                </pic:pic>
-              </a:graphicData>
-            </a:graphic>
-            <wp14:sizeRelH relativeFrom="margin">
-              <wp14:pctWidth>0</wp14:pctWidth>
-            </wp14:sizeRelH>
-            <wp14:sizeRelV relativeFrom="margin">
-              <wp14:pctHeight>0</wp14:pctHeight>
-            </wp14:sizeRelV>
-          </wp:anchor>
-        </w:drawing>
-      </w:r>
       <w:r>
         <w:rPr>
           <w:noProof/>
           <w:sz w:val="24"/>
           <w:szCs w:val="24"/>
-          <w:lang w:val="fr-FR" w:eastAsia="fr-FR"/>
+          <w:lang w:val="fr-CA" w:eastAsia="fr-CA"/>
         </w:rPr>
         <mc:AlternateContent>
           <mc:Choice Requires="wps">
             <w:drawing>
-              <wp:anchor distT="0" distB="0" distL="114300" distR="114300" simplePos="0" relativeHeight="251660288" behindDoc="1" locked="0" layoutInCell="1" allowOverlap="1" wp14:anchorId="5946D73B" wp14:editId="0DBBC8FB">
+              <wp:anchor distT="0" distB="0" distL="114300" distR="114300" simplePos="0" relativeHeight="251660288" behindDoc="1" locked="0" layoutInCell="1" allowOverlap="1" wp14:anchorId="5A05E346" wp14:editId="2EECEA71">
                 <wp:simplePos x="0" y="0"/>
                 <wp:positionH relativeFrom="column">
                   <wp:posOffset>541655</wp:posOffset>
@@ -1758,7 +1751,7 @@
           </mc:Choice>
           <mc:Fallback>
             <w:pict>
-              <v:shapetype w14:anchorId="5946D73B" id="_x0000_t202" coordsize="21600,21600" o:spt="202" path="m,l,21600r21600,l21600,xe">
+              <v:shapetype w14:anchorId="5A05E346" id="_x0000_t202" coordsize="21600,21600" o:spt="202" path="m,l,21600r21600,l21600,xe">
                 <v:stroke joinstyle="miter"/>
                 <v:path gradientshapeok="t" o:connecttype="rect"/>
               </v:shapetype>
@@ -1821,12 +1814,12 @@
           <w:noProof/>
           <w:sz w:val="24"/>
           <w:szCs w:val="24"/>
-          <w:lang w:val="fr-FR" w:eastAsia="fr-FR"/>
+          <w:lang w:val="fr-CA" w:eastAsia="fr-CA"/>
         </w:rPr>
         <mc:AlternateContent>
           <mc:Choice Requires="wps">
             <w:drawing>
-              <wp:anchor distT="0" distB="0" distL="114300" distR="114300" simplePos="0" relativeHeight="251661312" behindDoc="1" locked="0" layoutInCell="1" allowOverlap="1" wp14:anchorId="7819F0CA" wp14:editId="16376AA6">
+              <wp:anchor distT="0" distB="0" distL="114300" distR="114300" simplePos="0" relativeHeight="251661312" behindDoc="1" locked="0" layoutInCell="1" allowOverlap="1" wp14:anchorId="51EACE1C" wp14:editId="37F1F8F1">
                 <wp:simplePos x="0" y="0"/>
                 <wp:positionH relativeFrom="margin">
                   <wp:align>center</wp:align>
@@ -1879,24 +1872,14 @@
                             <w:r>
                               <w:t xml:space="preserve">Figure </w:t>
                             </w:r>
-                            <w:r>
-                              <w:fldChar w:fldCharType="begin"/>
-                            </w:r>
-                            <w:r>
-                              <w:instrText xml:space="preserve"> SEQ Figure \* ARABIC </w:instrText>
-                            </w:r>
-                            <w:r>
-                              <w:fldChar w:fldCharType="separate"/>
-                            </w:r>
-                            <w:r>
-                              <w:rPr>
-                                <w:noProof/>
-                              </w:rPr>
-                              <w:t>2</w:t>
-                            </w:r>
-                            <w:r>
-                              <w:fldChar w:fldCharType="end"/>
-                            </w:r>
+                            <w:fldSimple w:instr=" SEQ Figure \* ARABIC ">
+                              <w:r>
+                                <w:rPr>
+                                  <w:noProof/>
+                                </w:rPr>
+                                <w:t>2</w:t>
+                              </w:r>
+                            </w:fldSimple>
                             <w:r>
                               <w:t>: Levels in 7*7</w:t>
                             </w:r>
@@ -1971,12 +1954,12 @@
           <w:noProof/>
           <w:sz w:val="24"/>
           <w:szCs w:val="24"/>
-          <w:lang w:val="fr-FR" w:eastAsia="fr-FR"/>
+          <w:lang w:val="fr-CA" w:eastAsia="fr-CA"/>
         </w:rPr>
         <mc:AlternateContent>
           <mc:Choice Requires="wps">
             <w:drawing>
-              <wp:anchor distT="0" distB="0" distL="114300" distR="114300" simplePos="0" relativeHeight="251662336" behindDoc="1" locked="0" layoutInCell="1" allowOverlap="1" wp14:anchorId="6703201E" wp14:editId="7DF4197A">
+              <wp:anchor distT="0" distB="0" distL="114300" distR="114300" simplePos="0" relativeHeight="251662336" behindDoc="1" locked="0" layoutInCell="1" allowOverlap="1" wp14:anchorId="58E7F730" wp14:editId="5602CAC5">
                 <wp:simplePos x="0" y="0"/>
                 <wp:positionH relativeFrom="column">
                   <wp:posOffset>4258521</wp:posOffset>
@@ -2029,24 +2012,14 @@
                             <w:r>
                               <w:t xml:space="preserve">Figure </w:t>
                             </w:r>
-                            <w:r>
-                              <w:fldChar w:fldCharType="begin"/>
-                            </w:r>
-                            <w:r>
-                              <w:instrText xml:space="preserve"> SEQ Figure \* ARABIC </w:instrText>
-                            </w:r>
-                            <w:r>
-                              <w:fldChar w:fldCharType="separate"/>
-                            </w:r>
-                            <w:r>
-                              <w:rPr>
-                                <w:noProof/>
-                              </w:rPr>
-                              <w:t>3</w:t>
-                            </w:r>
-                            <w:r>
-                              <w:fldChar w:fldCharType="end"/>
-                            </w:r>
+                            <w:fldSimple w:instr=" SEQ Figure \* ARABIC ">
+                              <w:r>
+                                <w:rPr>
+                                  <w:noProof/>
+                                </w:rPr>
+                                <w:t>3</w:t>
+                              </w:r>
+                            </w:fldSimple>
                             <w:r>
                               <w:t>: Levels in 8*8</w:t>
                             </w:r>
@@ -2121,12 +2094,12 @@
           <w:noProof/>
           <w:sz w:val="24"/>
           <w:szCs w:val="24"/>
-          <w:lang w:val="fr-FR" w:eastAsia="fr-FR"/>
+          <w:lang w:val="fr-CA" w:eastAsia="fr-CA"/>
         </w:rPr>
         <mc:AlternateContent>
           <mc:Choice Requires="wpg">
             <w:drawing>
-              <wp:anchor distT="0" distB="0" distL="114300" distR="114300" simplePos="0" relativeHeight="251659264" behindDoc="0" locked="0" layoutInCell="1" allowOverlap="1" wp14:anchorId="188263D2" wp14:editId="5D3C2490">
+              <wp:anchor distT="0" distB="0" distL="114300" distR="114300" simplePos="0" relativeHeight="251659264" behindDoc="0" locked="0" layoutInCell="1" allowOverlap="1" wp14:anchorId="4429DBB5" wp14:editId="14DE7710">
                 <wp:simplePos x="0" y="0"/>
                 <wp:positionH relativeFrom="column">
                   <wp:posOffset>463550</wp:posOffset>
@@ -2159,7 +2132,7 @@
                           </pic:cNvPicPr>
                         </pic:nvPicPr>
                         <pic:blipFill>
-                          <a:blip r:embed="rId12" cstate="print">
+                          <a:blip r:embed="rId11" cstate="print">
                             <a:extLst>
                               <a:ext uri="{28A0092B-C50C-407E-A947-70E740481C1C}">
                                 <a14:useLocalDpi xmlns:a14="http://schemas.microsoft.com/office/drawing/2010/main" val="0"/>
@@ -2188,7 +2161,7 @@
                           </pic:cNvPicPr>
                         </pic:nvPicPr>
                         <pic:blipFill>
-                          <a:blip r:embed="rId13" cstate="print">
+                          <a:blip r:embed="rId12" cstate="print">
                             <a:extLst>
                               <a:ext uri="{28A0092B-C50C-407E-A947-70E740481C1C}">
                                 <a14:useLocalDpi xmlns:a14="http://schemas.microsoft.com/office/drawing/2010/main" val="0"/>
@@ -2217,7 +2190,7 @@
                           </pic:cNvPicPr>
                         </pic:nvPicPr>
                         <pic:blipFill>
-                          <a:blip r:embed="rId14" cstate="print">
+                          <a:blip r:embed="rId13" cstate="print">
                             <a:extLst>
                               <a:ext uri="{28A0092B-C50C-407E-A947-70E740481C1C}">
                                 <a14:useLocalDpi xmlns:a14="http://schemas.microsoft.com/office/drawing/2010/main" val="0"/>
@@ -2296,25 +2269,94 @@
           <w:lang w:val="fr-CA"/>
         </w:rPr>
       </w:pPr>
-    </w:p>
-    <w:p>
-      <w:pPr>
-        <w:rPr>
-          <w:lang w:val="fr-CA"/>
-        </w:rPr>
-      </w:pPr>
-    </w:p>
-    <w:p>
-      <w:pPr>
-        <w:rPr>
-          <w:lang w:val="fr-CA"/>
-        </w:rPr>
-      </w:pPr>
-    </w:p>
-    <w:p>
-      <w:pPr>
-        <w:rPr>
-          <w:lang w:val="fr-CA"/>
+      <w:r>
+        <w:rPr>
+          <w:noProof/>
+          <w:lang w:val="fr-CA" w:eastAsia="fr-CA"/>
+        </w:rPr>
+        <w:drawing>
+          <wp:anchor distT="0" distB="0" distL="114300" distR="114300" simplePos="0" relativeHeight="251668480" behindDoc="0" locked="0" layoutInCell="1" allowOverlap="1" wp14:anchorId="4AC3571F" wp14:editId="42F21E72">
+            <wp:simplePos x="0" y="0"/>
+            <wp:positionH relativeFrom="column">
+              <wp:posOffset>476250</wp:posOffset>
+            </wp:positionH>
+            <wp:positionV relativeFrom="paragraph">
+              <wp:posOffset>147955</wp:posOffset>
+            </wp:positionV>
+            <wp:extent cx="1367155" cy="2432050"/>
+            <wp:effectExtent l="0" t="0" r="4445" b="6350"/>
+            <wp:wrapSquare wrapText="bothSides"/>
+            <wp:docPr id="7" name="Image 7"/>
+            <wp:cNvGraphicFramePr>
+              <a:graphicFrameLocks xmlns:a="http://schemas.openxmlformats.org/drawingml/2006/main" noChangeAspect="1"/>
+            </wp:cNvGraphicFramePr>
+            <a:graphic xmlns:a="http://schemas.openxmlformats.org/drawingml/2006/main">
+              <a:graphicData uri="http://schemas.openxmlformats.org/drawingml/2006/picture">
+                <pic:pic xmlns:pic="http://schemas.openxmlformats.org/drawingml/2006/picture">
+                  <pic:nvPicPr>
+                    <pic:cNvPr id="7" name="12746048_10208546086715788_444677990_n.jpg?oh=2a288e58ce4b4615fbdb7a2d9f665789&amp;oe=56C1393F"/>
+                    <pic:cNvPicPr/>
+                  </pic:nvPicPr>
+                  <pic:blipFill>
+                    <a:blip r:embed="rId18" cstate="print">
+                      <a:extLst>
+                        <a:ext uri="{28A0092B-C50C-407E-A947-70E740481C1C}">
+                          <a14:useLocalDpi xmlns:a14="http://schemas.microsoft.com/office/drawing/2010/main" val="0"/>
+                        </a:ext>
+                      </a:extLst>
+                    </a:blip>
+                    <a:stretch>
+                      <a:fillRect/>
+                    </a:stretch>
+                  </pic:blipFill>
+                  <pic:spPr>
+                    <a:xfrm>
+                      <a:off x="0" y="0"/>
+                      <a:ext cx="1367155" cy="2432050"/>
+                    </a:xfrm>
+                    <a:prstGeom prst="rect">
+                      <a:avLst/>
+                    </a:prstGeom>
+                  </pic:spPr>
+                </pic:pic>
+              </a:graphicData>
+            </a:graphic>
+            <wp14:sizeRelH relativeFrom="margin">
+              <wp14:pctWidth>0</wp14:pctWidth>
+            </wp14:sizeRelH>
+            <wp14:sizeRelV relativeFrom="margin">
+              <wp14:pctHeight>0</wp14:pctHeight>
+            </wp14:sizeRelV>
+          </wp:anchor>
+        </w:drawing>
+      </w:r>
+    </w:p>
+    <w:p>
+      <w:pPr>
+        <w:rPr>
+          <w:lang w:val="fr-CA"/>
+        </w:rPr>
+      </w:pPr>
+    </w:p>
+    <w:p>
+      <w:pPr>
+        <w:rPr>
+          <w:lang w:val="fr-CA"/>
+        </w:rPr>
+      </w:pPr>
+    </w:p>
+    <w:p>
+      <w:pPr>
+        <w:rPr>
+          <w:lang w:val="fr-CA"/>
+        </w:rPr>
+      </w:pPr>
+    </w:p>
+    <w:p>
+      <w:pPr>
+        <w:pStyle w:val="Paragraphedeliste"/>
+        <w:rPr>
+          <w:lang w:val="fr-FR"/>
         </w:rPr>
       </w:pPr>
     </w:p>
@@ -2386,7 +2428,7 @@
           <w:noProof/>
           <w:sz w:val="24"/>
           <w:szCs w:val="24"/>
-          <w:lang w:val="fr-FR" w:eastAsia="fr-FR"/>
+          <w:lang w:val="fr-CA" w:eastAsia="fr-CA"/>
         </w:rPr>
         <mc:AlternateContent>
           <mc:Choice Requires="wps">
@@ -2455,7 +2497,13 @@
                               <w:rPr>
                                 <w:lang w:val="fr-FR"/>
                               </w:rPr>
-                              <w:t xml:space="preserve">: </w:t>
+                              <w:t xml:space="preserve"> :</w:t>
+                            </w:r>
+                            <w:r>
+                              <w:rPr>
+                                <w:lang w:val="fr-FR"/>
+                              </w:rPr>
+                              <w:t xml:space="preserve"> </w:t>
                             </w:r>
                             <w:r>
                               <w:rPr>
@@ -2510,7 +2558,13 @@
                         <w:rPr>
                           <w:lang w:val="fr-FR"/>
                         </w:rPr>
-                        <w:t xml:space="preserve">: </w:t>
+                        <w:t xml:space="preserve"> :</w:t>
+                      </w:r>
+                      <w:r>
+                        <w:rPr>
+                          <w:lang w:val="fr-FR"/>
+                        </w:rPr>
+                        <w:t xml:space="preserve"> </w:t>
                       </w:r>
                       <w:r>
                         <w:rPr>
@@ -2569,19 +2623,7 @@
         <w:rPr>
           <w:lang w:val="fr-FR"/>
         </w:rPr>
-        <w:t xml:space="preserve">Ce menu présente à l’utilisateur l’option de jouer sur une grille de taille 7x7 à l’aide d’un bouton ‘7x7’, 8x8 </w:t>
-      </w:r>
-      <w:r>
-        <w:rPr>
-          <w:lang w:val="fr-FR"/>
-        </w:rPr>
-        <w:t xml:space="preserve">à l’aide d’un bouton </w:t>
-      </w:r>
-      <w:r>
-        <w:rPr>
-          <w:lang w:val="fr-FR"/>
-        </w:rPr>
-        <w:t>ou de quitter l’application à l’aide du bouton ‘QUIT’. Le choix d’une taille de grille amène à la page de sélection de niveau pour la dimension de grille choisie  tandis que le bouton ‘QUIT’ ferme simplement l’application.</w:t>
+        <w:t>Ce menu présente à l’utilisateur l’option de jouer sur une grille de taille 7x7 à l’aide d’un bouton ‘7x7’, 8x8 à l’aide d’un bouton ou de quitter l’application à l’aide du bouton ‘QUIT’. Le choix d’une taille de grille amène à la page de sélection de niveau pour la dimension de grille choisie tandis que le bouton ‘QUIT’ ferme simplement l’application.</w:t>
       </w:r>
     </w:p>
     <w:p>
@@ -2631,7 +2673,6 @@
         <w:rPr>
           <w:lang w:val="fr-FR"/>
         </w:rPr>
-        <w:lastRenderedPageBreak/>
         <w:t>La page de choix de niveau :</w:t>
       </w:r>
     </w:p>
@@ -2694,7 +2735,77 @@
         <w:rPr>
           <w:lang w:val="fr-FR"/>
         </w:rPr>
-        <w:t>Cette page contient l’activité principale qui est le jeu. L’utilisateur peut résoudre le puzzle du niveau choisi. Il peut recommencer le niveau courant en appuyant sur ‘Reset level’, naviguer entre les niveaux débloqués grâce aux boutons ‘Previous level’ et ‘NextLevel’. I peut aussi revenir à l’écran de sélection de niveau en appuyant sur le bouton ‘Select level’. Chacun de ces boutons crée une alerte à l’usager lui demandant de confirmer l’action s’il serait amené à perdre sa partie courante.</w:t>
+        <w:t xml:space="preserve">Cette page contient l’activité principale qui est le jeu. L’utilisateur peut résoudre le puzzle du niveau choisi. Il peut recommencer le niveau courant en appuyant sur ‘Reset </w:t>
+      </w:r>
+      <w:proofErr w:type="spellStart"/>
+      <w:r>
+        <w:rPr>
+          <w:lang w:val="fr-FR"/>
+        </w:rPr>
+        <w:t>level</w:t>
+      </w:r>
+      <w:proofErr w:type="spellEnd"/>
+      <w:r>
+        <w:rPr>
+          <w:lang w:val="fr-FR"/>
+        </w:rPr>
+        <w:t>’, naviguer entre les niveaux débloqués grâce aux boutons ‘</w:t>
+      </w:r>
+      <w:proofErr w:type="spellStart"/>
+      <w:r>
+        <w:rPr>
+          <w:lang w:val="fr-FR"/>
+        </w:rPr>
+        <w:t>Previous</w:t>
+      </w:r>
+      <w:proofErr w:type="spellEnd"/>
+      <w:r>
+        <w:rPr>
+          <w:lang w:val="fr-FR"/>
+        </w:rPr>
+        <w:t xml:space="preserve"> </w:t>
+      </w:r>
+      <w:proofErr w:type="spellStart"/>
+      <w:r>
+        <w:rPr>
+          <w:lang w:val="fr-FR"/>
+        </w:rPr>
+        <w:t>level</w:t>
+      </w:r>
+      <w:proofErr w:type="spellEnd"/>
+      <w:r>
+        <w:rPr>
+          <w:lang w:val="fr-FR"/>
+        </w:rPr>
+        <w:t>’ et ‘</w:t>
+      </w:r>
+      <w:proofErr w:type="spellStart"/>
+      <w:r>
+        <w:rPr>
+          <w:lang w:val="fr-FR"/>
+        </w:rPr>
+        <w:t>NextLevel</w:t>
+      </w:r>
+      <w:proofErr w:type="spellEnd"/>
+      <w:r>
+        <w:rPr>
+          <w:lang w:val="fr-FR"/>
+        </w:rPr>
+        <w:t xml:space="preserve">’. I peut aussi revenir à l’écran de sélection de niveau en appuyant sur le bouton ‘Select </w:t>
+      </w:r>
+      <w:proofErr w:type="spellStart"/>
+      <w:r>
+        <w:rPr>
+          <w:lang w:val="fr-FR"/>
+        </w:rPr>
+        <w:t>level</w:t>
+      </w:r>
+      <w:proofErr w:type="spellEnd"/>
+      <w:r>
+        <w:rPr>
+          <w:lang w:val="fr-FR"/>
+        </w:rPr>
+        <w:t>’. Chacun de ces boutons crée une alerte à l’usager lui demandant de confirmer l’action s’il serait amené à perdre sa partie courante.</w:t>
       </w:r>
     </w:p>
     <w:p>
@@ -2733,8 +2844,61 @@
         <w:rPr>
           <w:lang w:val="fr-CA"/>
         </w:rPr>
-        <w:t>Au début d’une partie, le joueur a accès aux niveaux 1 des grilles 7x7 et 8x8. Pour qu’une partie soie gagnée, il faut que toutes les cases de la grille soient utilisée et que tous les cercles soient légalement reliés. La partie est considérée comme perdue ou en cours tant que cette condition n’est pas atteinte. Lorsque cette condition est atteinte, le niveau suivant est débloqué s’il ne l’était pas, et le joueur peut maintenant y accéder soit n cliquant sur le bouton ‘Next level’ ou en allant dans le menu de sélection de niveaux. Les niveaux débloqués sont débloqués durant toute la session de jeu, mis perdu à la fermeture de l’application.</w:t>
-      </w:r>
+        <w:t xml:space="preserve">Au début d’une partie, le joueur a accès aux niveaux 1 des grilles 7x7 et 8x8. Pour qu’une partie soie gagnée, il faut que toutes les cases de la grille soient </w:t>
+      </w:r>
+      <w:proofErr w:type="gramStart"/>
+      <w:r>
+        <w:rPr>
+          <w:lang w:val="fr-CA"/>
+        </w:rPr>
+        <w:t>utilisée</w:t>
+      </w:r>
+      <w:proofErr w:type="gramEnd"/>
+      <w:r>
+        <w:rPr>
+          <w:lang w:val="fr-CA"/>
+        </w:rPr>
+        <w:t xml:space="preserve"> et que tous les cercles soient légalement reliés. La partie est considérée comme perdue ou en cours tant que cette condition n’est pas atteinte. Lorsque cette condition est atteinte, le niveau suivant est débloqué s’il ne l’était pas, et le joueur peut maintenant y accéder soit n cliquant sur le bouton ‘</w:t>
+      </w:r>
+      <w:proofErr w:type="spellStart"/>
+      <w:r>
+        <w:rPr>
+          <w:lang w:val="fr-CA"/>
+        </w:rPr>
+        <w:t>Next</w:t>
+      </w:r>
+      <w:proofErr w:type="spellEnd"/>
+      <w:r>
+        <w:rPr>
+          <w:lang w:val="fr-CA"/>
+        </w:rPr>
+        <w:t xml:space="preserve"> </w:t>
+      </w:r>
+      <w:proofErr w:type="spellStart"/>
+      <w:r>
+        <w:rPr>
+          <w:lang w:val="fr-CA"/>
+        </w:rPr>
+        <w:t>level</w:t>
+      </w:r>
+      <w:proofErr w:type="spellEnd"/>
+      <w:r>
+        <w:rPr>
+          <w:lang w:val="fr-CA"/>
+        </w:rPr>
+        <w:t>’ ou en allant dans le menu de sélection de niveaux. Les niveaux débloqués sont débloqués durant toute la session de jeu, mis perdu à la fermeture de l’application.</w:t>
+      </w:r>
+    </w:p>
+    <w:p>
+      <w:pPr>
+        <w:spacing w:line="360" w:lineRule="auto"/>
+        <w:jc w:val="both"/>
+        <w:rPr>
+          <w:lang w:val="fr-CA"/>
+        </w:rPr>
+      </w:pPr>
+      <w:bookmarkStart w:id="5" w:name="_GoBack"/>
+      <w:bookmarkEnd w:id="5"/>
     </w:p>
     <w:p>
       <w:pPr>
@@ -2744,14 +2908,14 @@
           <w:lang w:val="fr-CA"/>
         </w:rPr>
       </w:pPr>
-      <w:bookmarkStart w:id="5" w:name="_Toc443136499"/>
+      <w:bookmarkStart w:id="6" w:name="_Toc443136499"/>
       <w:r>
         <w:rPr>
           <w:lang w:val="fr-CA"/>
         </w:rPr>
         <w:t>Logique &amp; construction de la grille de jeu</w:t>
       </w:r>
-      <w:bookmarkEnd w:id="5"/>
+      <w:bookmarkEnd w:id="6"/>
     </w:p>
     <w:p>
       <w:pPr>
@@ -2767,26 +2931,44 @@
         </w:rPr>
         <w:t xml:space="preserve">Dans cette troisième partie, nous aborderons l’aspect central de l’application et du travail. Il s’agit du développement de la grille de jeu en soi et des mécaniques de jeu. Débutons donc par l’architecture adoptée afin de réaliser la tâche de manière simple et efficace d’un point de vue de développement logiciel. Nous avons donc créé une mise en page de type </w:t>
       </w:r>
+      <w:proofErr w:type="spellStart"/>
       <w:r>
         <w:rPr>
           <w:i/>
           <w:lang w:val="fr-CA"/>
         </w:rPr>
-        <w:t xml:space="preserve">TableLayout </w:t>
-      </w:r>
-      <w:r>
-        <w:rPr>
-          <w:lang w:val="fr-CA"/>
-        </w:rPr>
-        <w:t xml:space="preserve">dans le fichier XML de l’activité de jeu nommé </w:t>
-      </w:r>
+        <w:t>TableLayout</w:t>
+      </w:r>
+      <w:proofErr w:type="spellEnd"/>
       <w:r>
         <w:rPr>
           <w:i/>
           <w:lang w:val="fr-CA"/>
         </w:rPr>
+        <w:t xml:space="preserve"> </w:t>
+      </w:r>
+      <w:r>
+        <w:rPr>
+          <w:lang w:val="fr-CA"/>
+        </w:rPr>
+        <w:t xml:space="preserve">dans le fichier XML de l’activité de </w:t>
+      </w:r>
+      <w:r>
+        <w:rPr>
+          <w:lang w:val="fr-CA"/>
+        </w:rPr>
+        <w:lastRenderedPageBreak/>
+        <w:t xml:space="preserve">jeu nommé </w:t>
+      </w:r>
+      <w:proofErr w:type="spellStart"/>
+      <w:r>
+        <w:rPr>
+          <w:i/>
+          <w:lang w:val="fr-CA"/>
+        </w:rPr>
         <w:t>GamingActivity</w:t>
       </w:r>
+      <w:proofErr w:type="spellEnd"/>
       <w:r>
         <w:rPr>
           <w:lang w:val="fr-CA"/>
@@ -2811,12 +2993,21 @@
         </w:rPr>
         <w:t xml:space="preserve">Pour se faire nous n’avons pas spécifié les dimensions du </w:t>
       </w:r>
+      <w:proofErr w:type="spellStart"/>
       <w:r>
         <w:rPr>
           <w:i/>
           <w:lang w:val="fr-CA"/>
         </w:rPr>
-        <w:t xml:space="preserve">TableLayout </w:t>
+        <w:t>TableLayout</w:t>
+      </w:r>
+      <w:proofErr w:type="spellEnd"/>
+      <w:r>
+        <w:rPr>
+          <w:i/>
+          <w:lang w:val="fr-CA"/>
+        </w:rPr>
+        <w:t xml:space="preserve"> </w:t>
       </w:r>
       <w:r>
         <w:rPr>
@@ -2834,14 +3025,7 @@
         <w:rPr>
           <w:lang w:val="fr-CA"/>
         </w:rPr>
-        <w:t xml:space="preserve">. Ceci nous permet donc de </w:t>
-      </w:r>
-      <w:r>
-        <w:rPr>
-          <w:lang w:val="fr-CA"/>
-        </w:rPr>
-        <w:lastRenderedPageBreak/>
-        <w:t>paramétrer le nombre de lignes et de colonnes par-rapport au niveau actuel, rendant l’activé de jeu totalement transparente de l’état actuel de l’application.</w:t>
+        <w:t>. Ceci nous permet donc de paramétrer le nombre de lignes et de colonnes par-rapport au niveau actuel, rendant l’activé de jeu totalement transparente de l’état actuel de l’application.</w:t>
       </w:r>
     </w:p>
     <w:p>
@@ -2858,12 +3042,21 @@
         </w:rPr>
         <w:t xml:space="preserve">Une fois que les lignes et colonnes du </w:t>
       </w:r>
+      <w:proofErr w:type="spellStart"/>
       <w:r>
         <w:rPr>
           <w:i/>
           <w:lang w:val="fr-CA"/>
         </w:rPr>
-        <w:t xml:space="preserve">TableLayout </w:t>
+        <w:t>TableLayout</w:t>
+      </w:r>
+      <w:proofErr w:type="spellEnd"/>
+      <w:r>
+        <w:rPr>
+          <w:i/>
+          <w:lang w:val="fr-CA"/>
+        </w:rPr>
+        <w:t xml:space="preserve"> </w:t>
       </w:r>
       <w:r>
         <w:rPr>
@@ -2871,12 +3064,21 @@
         </w:rPr>
         <w:t xml:space="preserve">étaient créés, il nous fallait les remplir avec des composantes graphiques personnalisées. Une par cellule pour être exact. Nous avons défini une classe supplémentaire dans le projet. Celle-ci s’appelle </w:t>
       </w:r>
+      <w:proofErr w:type="spellStart"/>
       <w:r>
         <w:rPr>
           <w:i/>
           <w:lang w:val="fr-CA"/>
         </w:rPr>
-        <w:t xml:space="preserve">CellView </w:t>
+        <w:t>CellView</w:t>
+      </w:r>
+      <w:proofErr w:type="spellEnd"/>
+      <w:r>
+        <w:rPr>
+          <w:i/>
+          <w:lang w:val="fr-CA"/>
+        </w:rPr>
+        <w:t xml:space="preserve"> </w:t>
       </w:r>
       <w:r>
         <w:rPr>
@@ -2884,6 +3086,7 @@
         </w:rPr>
         <w:t xml:space="preserve">et représente, comme son nom l’indique, la vue d’une des cellules du plateau de jeu. Cette classe dérive donc de la superclasse </w:t>
       </w:r>
+      <w:proofErr w:type="spellStart"/>
       <w:r>
         <w:rPr>
           <w:i/>
@@ -2891,12 +3094,14 @@
         </w:rPr>
         <w:t>View</w:t>
       </w:r>
+      <w:proofErr w:type="spellEnd"/>
       <w:r>
         <w:rPr>
           <w:lang w:val="fr-CA"/>
         </w:rPr>
         <w:t xml:space="preserve">, nous permettant de surcharger la fonction </w:t>
       </w:r>
+      <w:proofErr w:type="spellStart"/>
       <w:r>
         <w:rPr>
           <w:i/>
@@ -2904,6 +3109,7 @@
         </w:rPr>
         <w:t>OnDraw</w:t>
       </w:r>
+      <w:proofErr w:type="spellEnd"/>
       <w:r>
         <w:rPr>
           <w:lang w:val="fr-CA"/>
@@ -2961,6 +3167,7 @@
         </w:rPr>
         <w:t xml:space="preserve"> Ceux-ci ont été ajoutés directement à la classe mentionnée plus tôt, </w:t>
       </w:r>
+      <w:proofErr w:type="spellStart"/>
       <w:r>
         <w:rPr>
           <w:i/>
@@ -2968,12 +3175,14 @@
         </w:rPr>
         <w:t>GamingActivity</w:t>
       </w:r>
+      <w:proofErr w:type="spellEnd"/>
       <w:r>
         <w:rPr>
           <w:lang w:val="fr-CA"/>
         </w:rPr>
         <w:t xml:space="preserve"> qui contient le </w:t>
       </w:r>
+      <w:proofErr w:type="spellStart"/>
       <w:r>
         <w:rPr>
           <w:i/>
@@ -2981,18 +3190,28 @@
         </w:rPr>
         <w:t>TableLayout</w:t>
       </w:r>
+      <w:proofErr w:type="spellEnd"/>
       <w:r>
         <w:rPr>
           <w:lang w:val="fr-CA"/>
         </w:rPr>
         <w:t xml:space="preserve"> ainsi que chacune des cellules de jeu. Cette dernière affirmation rend, selon nous, évident le fait que cette classe devrait-être celle qui gère les interactions entre le jeu et le joueur, puisqu’il s’agit de l’activité centrale des composants dynamiques de l’application. Donc, nous avons défini un </w:t>
       </w:r>
+      <w:proofErr w:type="spellStart"/>
       <w:r>
         <w:rPr>
           <w:i/>
           <w:lang w:val="fr-CA"/>
         </w:rPr>
-        <w:t xml:space="preserve">MotionListener </w:t>
+        <w:t>MotionListener</w:t>
+      </w:r>
+      <w:proofErr w:type="spellEnd"/>
+      <w:r>
+        <w:rPr>
+          <w:i/>
+          <w:lang w:val="fr-CA"/>
+        </w:rPr>
+        <w:t xml:space="preserve"> </w:t>
       </w:r>
       <w:r>
         <w:rPr>
@@ -3000,6 +3219,7 @@
         </w:rPr>
         <w:t xml:space="preserve">sur le </w:t>
       </w:r>
+      <w:proofErr w:type="spellStart"/>
       <w:r>
         <w:rPr>
           <w:i/>
@@ -3007,6 +3227,7 @@
         </w:rPr>
         <w:t>TableLayout</w:t>
       </w:r>
+      <w:proofErr w:type="spellEnd"/>
       <w:r>
         <w:rPr>
           <w:lang w:val="fr-CA"/>
@@ -3078,7 +3299,14 @@
         <w:rPr>
           <w:lang w:val="fr-CA"/>
         </w:rPr>
-        <w:t xml:space="preserve"> Cette méthode est celle qui contient la majorité des mécaniques de jeu. Finalement, dans l’action qui détecte quand le joueur relâche son clic sur l’écran, nous effectuons les dernières vérifications simples afin de détecter si le tracé actuel se termine sur une cellule valide (par-rapport à la couleur du tunnel actuellement dessiné) qui se trouve à être une cellule d’entrée/sortie, ou bien si le tracé n’est pas valide il sera immédiatement effacé de la grille. </w:t>
+        <w:t xml:space="preserve"> Cette méthode est celle qui contient la majorité des mécaniques de jeu. Finalement, dans l’action qui détecte quand le joueur relâche son clic sur l’écran, nous effectuons les dernières vérifications simples afin de détecter si le tracé actuel se termine sur une cellule valide (par-</w:t>
+      </w:r>
+      <w:r>
+        <w:rPr>
+          <w:lang w:val="fr-CA"/>
+        </w:rPr>
+        <w:lastRenderedPageBreak/>
+        <w:t xml:space="preserve">rapport à la couleur du tunnel actuellement dessiné) qui se trouve à être une cellule d’entrée/sortie, ou bien si le tracé n’est pas valide il sera immédiatement effacé de la grille. </w:t>
       </w:r>
     </w:p>
     <w:p>
@@ -3129,14 +3357,7 @@
         <w:rPr>
           <w:lang w:val="fr-CA"/>
         </w:rPr>
-        <w:t xml:space="preserve">t suffisante, puisque de toute manière, tel que présenté </w:t>
-      </w:r>
-      <w:r>
-        <w:rPr>
-          <w:lang w:val="fr-CA"/>
-        </w:rPr>
-        <w:lastRenderedPageBreak/>
-        <w:t xml:space="preserve">dans le paragraphe précédent, les mécaniques de jeu ne permettront pas d’occuper une cellule de manière définitive </w:t>
+        <w:t xml:space="preserve">t suffisante, puisque de toute manière, tel que présenté dans le paragraphe précédent, les mécaniques de jeu ne permettront pas d’occuper une cellule de manière définitive </w:t>
       </w:r>
       <w:r>
         <w:rPr>
@@ -3207,14 +3428,14 @@
           <w:lang w:val="fr-CA"/>
         </w:rPr>
       </w:pPr>
-      <w:bookmarkStart w:id="6" w:name="_Toc443136500"/>
+      <w:bookmarkStart w:id="7" w:name="_Toc443136500"/>
       <w:r>
         <w:rPr>
           <w:lang w:val="fr-CA"/>
         </w:rPr>
         <w:t>Difficultés rencontrées</w:t>
       </w:r>
-      <w:bookmarkEnd w:id="6"/>
+      <w:bookmarkEnd w:id="7"/>
     </w:p>
     <w:p>
       <w:pPr>
@@ -3267,6 +3488,7 @@
         </w:rPr>
         <w:t xml:space="preserve">. Le premier est le traçage des « coudes » dans les tunnels. En effet, ceux-ci ne sont pas facile à détecter lors du traçage. La solution adoptée a donc été d’ajouter deux champs privés à chaque instance de la classe </w:t>
       </w:r>
+      <w:proofErr w:type="spellStart"/>
       <w:r>
         <w:rPr>
           <w:i/>
@@ -3274,6 +3496,7 @@
         </w:rPr>
         <w:t>CellView</w:t>
       </w:r>
+      <w:proofErr w:type="spellEnd"/>
       <w:r>
         <w:rPr>
           <w:lang w:val="fr-CA"/>
@@ -3359,8 +3582,6 @@
         </w:rPr>
         <w:t xml:space="preserve"> afin de détecter si l’utilisateur revenait sur ses pas. Dans quel cas, on retire des cellules du tunnel actuellement en cours de traçage.</w:t>
       </w:r>
-      <w:bookmarkStart w:id="7" w:name="_GoBack"/>
-      <w:bookmarkEnd w:id="7"/>
     </w:p>
     <w:p>
       <w:pPr>
@@ -3375,6 +3596,7 @@
         <w:rPr>
           <w:lang w:val="fr-CA"/>
         </w:rPr>
+        <w:lastRenderedPageBreak/>
         <w:t>Critiques et suggestions</w:t>
       </w:r>
       <w:bookmarkEnd w:id="8"/>
@@ -3391,7 +3613,37 @@
         <w:rPr>
           <w:lang w:val="fr-CA"/>
         </w:rPr>
-        <w:t>Afin d’améliorer l’application, il serait utile de sauvegarder la session de jeu à la fermeture de l’application pour ne pas la perdre,  il serait aussi important de clarifier la notion de navigation entre les niveaux puisqu’elle est un peu ambiguë.</w:t>
+        <w:t>Afin d’améliorer l’application, il serait utile de sauvegarder la session de jeu à la fermeture de l’app</w:t>
+      </w:r>
+      <w:r>
+        <w:rPr>
+          <w:lang w:val="fr-CA"/>
+        </w:rPr>
+        <w:t>lication pour ne pas la perdre et de pouvoir la poursuivre plus tard. De plus,</w:t>
+      </w:r>
+      <w:r>
+        <w:rPr>
+          <w:lang w:val="fr-CA"/>
+        </w:rPr>
+        <w:t xml:space="preserve"> il serait aussi </w:t>
+      </w:r>
+      <w:r>
+        <w:rPr>
+          <w:lang w:val="fr-CA"/>
+        </w:rPr>
+        <w:t xml:space="preserve">intéressant </w:t>
+      </w:r>
+      <w:r>
+        <w:rPr>
+          <w:lang w:val="fr-CA"/>
+        </w:rPr>
+        <w:t>de clarifier la notion de navigation entre les niveaux puisqu’elle est un peu ambiguë.</w:t>
+      </w:r>
+      <w:r>
+        <w:rPr>
+          <w:lang w:val="fr-CA"/>
+        </w:rPr>
+        <w:t xml:space="preserve"> </w:t>
       </w:r>
     </w:p>
     <w:p>
@@ -3460,6 +3712,14 @@
           <w:lang w:val="fr-CA"/>
         </w:rPr>
         <w:t>ous savons maintenant que comment nous pouvons créer une application simple de jeu dans Android.</w:t>
+      </w:r>
+      <w:r>
+        <w:rPr>
+          <w:sz w:val="24"/>
+          <w:szCs w:val="24"/>
+          <w:lang w:val="fr-CA"/>
+        </w:rPr>
+        <w:t xml:space="preserve"> Aussi, nous possédons de meilleurs notions par-rapport aux fonctionnalités offertes par l’API Android et les possibilités que celle-ci permet d’implémenter.</w:t>
       </w:r>
     </w:p>
     <w:sectPr>
@@ -3473,7 +3733,7 @@
 </file>
 
 <file path=word/endnotes.xml><?xml version="1.0" encoding="utf-8"?>
-<w:endnotes xmlns:wpc="http://schemas.microsoft.com/office/word/2010/wordprocessingCanvas" xmlns:mc="http://schemas.openxmlformats.org/markup-compatibility/2006" xmlns:o="urn:schemas-microsoft-com:office:office" xmlns:r="http://schemas.openxmlformats.org/officeDocument/2006/relationships" xmlns:m="http://schemas.openxmlformats.org/officeDocument/2006/math" xmlns:v="urn:schemas-microsoft-com:vml" xmlns:wp14="http://schemas.microsoft.com/office/word/2010/wordprocessingDrawing" xmlns:wp="http://schemas.openxmlformats.org/drawingml/2006/wordprocessingDrawing" xmlns:w10="urn:schemas-microsoft-com:office:word" xmlns:w="http://schemas.openxmlformats.org/wordprocessingml/2006/main" xmlns:w14="http://schemas.microsoft.com/office/word/2010/wordml" xmlns:w15="http://schemas.microsoft.com/office/word/2012/wordml" xmlns:wpg="http://schemas.microsoft.com/office/word/2010/wordprocessingGroup" xmlns:wpi="http://schemas.microsoft.com/office/word/2010/wordprocessingInk" xmlns:wne="http://schemas.microsoft.com/office/word/2006/wordml" xmlns:wps="http://schemas.microsoft.com/office/word/2010/wordprocessingShape" mc:Ignorable="w14 w15 wp14">
+<w:endnotes xmlns:wpc="http://schemas.microsoft.com/office/word/2010/wordprocessingCanvas" xmlns:cx="http://schemas.microsoft.com/office/drawing/2014/chartex" xmlns:cx1="http://schemas.microsoft.com/office/drawing/2015/9/8/chartex" xmlns:mc="http://schemas.openxmlformats.org/markup-compatibility/2006" xmlns:o="urn:schemas-microsoft-com:office:office" xmlns:r="http://schemas.openxmlformats.org/officeDocument/2006/relationships" xmlns:m="http://schemas.openxmlformats.org/officeDocument/2006/math" xmlns:v="urn:schemas-microsoft-com:vml" xmlns:wp14="http://schemas.microsoft.com/office/word/2010/wordprocessingDrawing" xmlns:wp="http://schemas.openxmlformats.org/drawingml/2006/wordprocessingDrawing" xmlns:w10="urn:schemas-microsoft-com:office:word" xmlns:w="http://schemas.openxmlformats.org/wordprocessingml/2006/main" xmlns:w14="http://schemas.microsoft.com/office/word/2010/wordml" xmlns:w15="http://schemas.microsoft.com/office/word/2012/wordml" xmlns:w16se="http://schemas.microsoft.com/office/word/2015/wordml/symex" xmlns:wpg="http://schemas.microsoft.com/office/word/2010/wordprocessingGroup" xmlns:wpi="http://schemas.microsoft.com/office/word/2010/wordprocessingInk" xmlns:wne="http://schemas.microsoft.com/office/word/2006/wordml" xmlns:wps="http://schemas.microsoft.com/office/word/2010/wordprocessingShape" mc:Ignorable="w14 w15 w16se wp14">
   <w:endnote w:type="separator" w:id="-1">
     <w:p>
       <w:pPr>
@@ -3498,7 +3758,7 @@
 </file>
 
 <file path=word/footer1.xml><?xml version="1.0" encoding="utf-8"?>
-<w:ftr xmlns:wpc="http://schemas.microsoft.com/office/word/2010/wordprocessingCanvas" xmlns:mc="http://schemas.openxmlformats.org/markup-compatibility/2006" xmlns:o="urn:schemas-microsoft-com:office:office" xmlns:r="http://schemas.openxmlformats.org/officeDocument/2006/relationships" xmlns:m="http://schemas.openxmlformats.org/officeDocument/2006/math" xmlns:v="urn:schemas-microsoft-com:vml" xmlns:wp14="http://schemas.microsoft.com/office/word/2010/wordprocessingDrawing" xmlns:wp="http://schemas.openxmlformats.org/drawingml/2006/wordprocessingDrawing" xmlns:w10="urn:schemas-microsoft-com:office:word" xmlns:w="http://schemas.openxmlformats.org/wordprocessingml/2006/main" xmlns:w14="http://schemas.microsoft.com/office/word/2010/wordml" xmlns:w15="http://schemas.microsoft.com/office/word/2012/wordml" xmlns:wpg="http://schemas.microsoft.com/office/word/2010/wordprocessingGroup" xmlns:wpi="http://schemas.microsoft.com/office/word/2010/wordprocessingInk" xmlns:wne="http://schemas.microsoft.com/office/word/2006/wordml" xmlns:wps="http://schemas.microsoft.com/office/word/2010/wordprocessingShape" mc:Ignorable="w14 w15 wp14">
+<w:ftr xmlns:wpc="http://schemas.microsoft.com/office/word/2010/wordprocessingCanvas" xmlns:cx="http://schemas.microsoft.com/office/drawing/2014/chartex" xmlns:cx1="http://schemas.microsoft.com/office/drawing/2015/9/8/chartex" xmlns:mc="http://schemas.openxmlformats.org/markup-compatibility/2006" xmlns:o="urn:schemas-microsoft-com:office:office" xmlns:r="http://schemas.openxmlformats.org/officeDocument/2006/relationships" xmlns:m="http://schemas.openxmlformats.org/officeDocument/2006/math" xmlns:v="urn:schemas-microsoft-com:vml" xmlns:wp14="http://schemas.microsoft.com/office/word/2010/wordprocessingDrawing" xmlns:wp="http://schemas.openxmlformats.org/drawingml/2006/wordprocessingDrawing" xmlns:w10="urn:schemas-microsoft-com:office:word" xmlns:w="http://schemas.openxmlformats.org/wordprocessingml/2006/main" xmlns:w14="http://schemas.microsoft.com/office/word/2010/wordml" xmlns:w15="http://schemas.microsoft.com/office/word/2012/wordml" xmlns:w16se="http://schemas.microsoft.com/office/word/2015/wordml/symex" xmlns:wpg="http://schemas.microsoft.com/office/word/2010/wordprocessingGroup" xmlns:wpi="http://schemas.microsoft.com/office/word/2010/wordprocessingInk" xmlns:wne="http://schemas.microsoft.com/office/word/2006/wordml" xmlns:wps="http://schemas.microsoft.com/office/word/2010/wordprocessingShape" mc:Ignorable="w14 w15 w16se wp14">
   <w:sdt>
     <w:sdtPr>
       <w:id w:val="663745818"/>
@@ -3540,7 +3800,7 @@
             <w:bCs/>
             <w:noProof/>
           </w:rPr>
-          <w:t>7</w:t>
+          <w:t>8</w:t>
         </w:r>
         <w:r>
           <w:rPr>
@@ -3576,7 +3836,7 @@
 </file>
 
 <file path=word/footnotes.xml><?xml version="1.0" encoding="utf-8"?>
-<w:footnotes xmlns:wpc="http://schemas.microsoft.com/office/word/2010/wordprocessingCanvas" xmlns:mc="http://schemas.openxmlformats.org/markup-compatibility/2006" xmlns:o="urn:schemas-microsoft-com:office:office" xmlns:r="http://schemas.openxmlformats.org/officeDocument/2006/relationships" xmlns:m="http://schemas.openxmlformats.org/officeDocument/2006/math" xmlns:v="urn:schemas-microsoft-com:vml" xmlns:wp14="http://schemas.microsoft.com/office/word/2010/wordprocessingDrawing" xmlns:wp="http://schemas.openxmlformats.org/drawingml/2006/wordprocessingDrawing" xmlns:w10="urn:schemas-microsoft-com:office:word" xmlns:w="http://schemas.openxmlformats.org/wordprocessingml/2006/main" xmlns:w14="http://schemas.microsoft.com/office/word/2010/wordml" xmlns:w15="http://schemas.microsoft.com/office/word/2012/wordml" xmlns:wpg="http://schemas.microsoft.com/office/word/2010/wordprocessingGroup" xmlns:wpi="http://schemas.microsoft.com/office/word/2010/wordprocessingInk" xmlns:wne="http://schemas.microsoft.com/office/word/2006/wordml" xmlns:wps="http://schemas.microsoft.com/office/word/2010/wordprocessingShape" mc:Ignorable="w14 w15 wp14">
+<w:footnotes xmlns:wpc="http://schemas.microsoft.com/office/word/2010/wordprocessingCanvas" xmlns:cx="http://schemas.microsoft.com/office/drawing/2014/chartex" xmlns:cx1="http://schemas.microsoft.com/office/drawing/2015/9/8/chartex" xmlns:mc="http://schemas.openxmlformats.org/markup-compatibility/2006" xmlns:o="urn:schemas-microsoft-com:office:office" xmlns:r="http://schemas.openxmlformats.org/officeDocument/2006/relationships" xmlns:m="http://schemas.openxmlformats.org/officeDocument/2006/math" xmlns:v="urn:schemas-microsoft-com:vml" xmlns:wp14="http://schemas.microsoft.com/office/word/2010/wordprocessingDrawing" xmlns:wp="http://schemas.openxmlformats.org/drawingml/2006/wordprocessingDrawing" xmlns:w10="urn:schemas-microsoft-com:office:word" xmlns:w="http://schemas.openxmlformats.org/wordprocessingml/2006/main" xmlns:w14="http://schemas.microsoft.com/office/word/2010/wordml" xmlns:w15="http://schemas.microsoft.com/office/word/2012/wordml" xmlns:w16se="http://schemas.microsoft.com/office/word/2015/wordml/symex" xmlns:wpg="http://schemas.microsoft.com/office/word/2010/wordprocessingGroup" xmlns:wpi="http://schemas.microsoft.com/office/word/2010/wordprocessingInk" xmlns:wne="http://schemas.microsoft.com/office/word/2006/wordml" xmlns:wps="http://schemas.microsoft.com/office/word/2010/wordprocessingShape" mc:Ignorable="w14 w15 w16se wp14">
   <w:footnote w:type="separator" w:id="-1">
     <w:p>
       <w:pPr>
@@ -3601,7 +3861,7 @@
 </file>
 
 <file path=word/header1.xml><?xml version="1.0" encoding="utf-8"?>
-<w:hdr xmlns:wpc="http://schemas.microsoft.com/office/word/2010/wordprocessingCanvas" xmlns:mc="http://schemas.openxmlformats.org/markup-compatibility/2006" xmlns:o="urn:schemas-microsoft-com:office:office" xmlns:r="http://schemas.openxmlformats.org/officeDocument/2006/relationships" xmlns:m="http://schemas.openxmlformats.org/officeDocument/2006/math" xmlns:v="urn:schemas-microsoft-com:vml" xmlns:wp14="http://schemas.microsoft.com/office/word/2010/wordprocessingDrawing" xmlns:wp="http://schemas.openxmlformats.org/drawingml/2006/wordprocessingDrawing" xmlns:w10="urn:schemas-microsoft-com:office:word" xmlns:w="http://schemas.openxmlformats.org/wordprocessingml/2006/main" xmlns:w14="http://schemas.microsoft.com/office/word/2010/wordml" xmlns:w15="http://schemas.microsoft.com/office/word/2012/wordml" xmlns:wpg="http://schemas.microsoft.com/office/word/2010/wordprocessingGroup" xmlns:wpi="http://schemas.microsoft.com/office/word/2010/wordprocessingInk" xmlns:wne="http://schemas.microsoft.com/office/word/2006/wordml" xmlns:wps="http://schemas.microsoft.com/office/word/2010/wordprocessingShape" mc:Ignorable="w14 w15 wp14">
+<w:hdr xmlns:wpc="http://schemas.microsoft.com/office/word/2010/wordprocessingCanvas" xmlns:cx="http://schemas.microsoft.com/office/drawing/2014/chartex" xmlns:cx1="http://schemas.microsoft.com/office/drawing/2015/9/8/chartex" xmlns:mc="http://schemas.openxmlformats.org/markup-compatibility/2006" xmlns:o="urn:schemas-microsoft-com:office:office" xmlns:r="http://schemas.openxmlformats.org/officeDocument/2006/relationships" xmlns:m="http://schemas.openxmlformats.org/officeDocument/2006/math" xmlns:v="urn:schemas-microsoft-com:vml" xmlns:wp14="http://schemas.microsoft.com/office/word/2010/wordprocessingDrawing" xmlns:wp="http://schemas.openxmlformats.org/drawingml/2006/wordprocessingDrawing" xmlns:w10="urn:schemas-microsoft-com:office:word" xmlns:w="http://schemas.openxmlformats.org/wordprocessingml/2006/main" xmlns:w14="http://schemas.microsoft.com/office/word/2010/wordml" xmlns:w15="http://schemas.microsoft.com/office/word/2012/wordml" xmlns:w16se="http://schemas.microsoft.com/office/word/2015/wordml/symex" xmlns:wpg="http://schemas.microsoft.com/office/word/2010/wordprocessingGroup" xmlns:wpi="http://schemas.microsoft.com/office/word/2010/wordprocessingInk" xmlns:wne="http://schemas.microsoft.com/office/word/2006/wordml" xmlns:wps="http://schemas.microsoft.com/office/word/2010/wordprocessingShape" mc:Ignorable="w14 w15 w16se wp14">
   <w:p>
     <w:pPr>
       <w:pStyle w:val="En-tte"/>
@@ -3613,7 +3873,7 @@
       <w:rPr>
         <w:b/>
         <w:noProof/>
-        <w:lang w:val="fr-FR" w:eastAsia="fr-FR"/>
+        <w:lang w:val="fr-CA" w:eastAsia="fr-CA"/>
       </w:rPr>
       <mc:AlternateContent>
         <mc:Choice Requires="wps">
@@ -3670,7 +3930,7 @@
             </wp:anchor>
           </w:drawing>
         </mc:Choice>
-        <mc:Fallback xmlns:w16se="http://schemas.microsoft.com/office/word/2015/wordml/symex" xmlns:cx1="http://schemas.microsoft.com/office/drawing/2015/9/8/chartex" xmlns:cx="http://schemas.microsoft.com/office/drawing/2014/chartex">
+        <mc:Fallback>
           <w:pict>
             <v:line w14:anchorId="6C0DA975" id="Straight Connector 2" o:spid="_x0000_s1026" style="position:absolute;z-index:251659264;visibility:visible;mso-wrap-style:square;mso-wrap-distance-left:9pt;mso-wrap-distance-top:0;mso-wrap-distance-right:9pt;mso-wrap-distance-bottom:0;mso-position-horizontal:absolute;mso-position-horizontal-relative:margin;mso-position-vertical:absolute;mso-position-vertical-relative:text" from="0,27.6pt" to="469.5pt,28.35pt" o:gfxdata="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" strokecolor="black [3213]" strokeweight=".5pt">
               <v:stroke joinstyle="miter"/>
@@ -3684,7 +3944,7 @@
       <w:rPr>
         <w:b/>
         <w:noProof/>
-        <w:lang w:val="fr-FR" w:eastAsia="fr-FR"/>
+        <w:lang w:val="fr-CA" w:eastAsia="fr-CA"/>
       </w:rPr>
       <w:drawing>
         <wp:anchor distT="0" distB="0" distL="114300" distR="114300" simplePos="0" relativeHeight="251660288" behindDoc="0" locked="0" layoutInCell="1" allowOverlap="1" wp14:anchorId="5EAE1AE1" wp14:editId="584A0C91">
@@ -3749,7 +4009,7 @@
 </file>
 
 <file path=word/numbering.xml><?xml version="1.0" encoding="utf-8"?>
-<w:numbering xmlns:wpc="http://schemas.microsoft.com/office/word/2010/wordprocessingCanvas" xmlns:mc="http://schemas.openxmlformats.org/markup-compatibility/2006" xmlns:o="urn:schemas-microsoft-com:office:office" xmlns:r="http://schemas.openxmlformats.org/officeDocument/2006/relationships" xmlns:m="http://schemas.openxmlformats.org/officeDocument/2006/math" xmlns:v="urn:schemas-microsoft-com:vml" xmlns:wp14="http://schemas.microsoft.com/office/word/2010/wordprocessingDrawing" xmlns:wp="http://schemas.openxmlformats.org/drawingml/2006/wordprocessingDrawing" xmlns:w10="urn:schemas-microsoft-com:office:word" xmlns:w="http://schemas.openxmlformats.org/wordprocessingml/2006/main" xmlns:w14="http://schemas.microsoft.com/office/word/2010/wordml" xmlns:w15="http://schemas.microsoft.com/office/word/2012/wordml" xmlns:wpg="http://schemas.microsoft.com/office/word/2010/wordprocessingGroup" xmlns:wpi="http://schemas.microsoft.com/office/word/2010/wordprocessingInk" xmlns:wne="http://schemas.microsoft.com/office/word/2006/wordml" xmlns:wps="http://schemas.microsoft.com/office/word/2010/wordprocessingShape" mc:Ignorable="w14 w15 wp14">
+<w:numbering xmlns:wpc="http://schemas.microsoft.com/office/word/2010/wordprocessingCanvas" xmlns:cx="http://schemas.microsoft.com/office/drawing/2014/chartex" xmlns:cx1="http://schemas.microsoft.com/office/drawing/2015/9/8/chartex" xmlns:mc="http://schemas.openxmlformats.org/markup-compatibility/2006" xmlns:o="urn:schemas-microsoft-com:office:office" xmlns:r="http://schemas.openxmlformats.org/officeDocument/2006/relationships" xmlns:m="http://schemas.openxmlformats.org/officeDocument/2006/math" xmlns:v="urn:schemas-microsoft-com:vml" xmlns:wp14="http://schemas.microsoft.com/office/word/2010/wordprocessingDrawing" xmlns:wp="http://schemas.openxmlformats.org/drawingml/2006/wordprocessingDrawing" xmlns:w10="urn:schemas-microsoft-com:office:word" xmlns:w="http://schemas.openxmlformats.org/wordprocessingml/2006/main" xmlns:w14="http://schemas.microsoft.com/office/word/2010/wordml" xmlns:w15="http://schemas.microsoft.com/office/word/2012/wordml" xmlns:w16se="http://schemas.microsoft.com/office/word/2015/wordml/symex" xmlns:wpg="http://schemas.microsoft.com/office/word/2010/wordprocessingGroup" xmlns:wpi="http://schemas.microsoft.com/office/word/2010/wordprocessingInk" xmlns:wne="http://schemas.microsoft.com/office/word/2006/wordml" xmlns:wps="http://schemas.microsoft.com/office/word/2010/wordprocessingShape" mc:Ignorable="w14 w15 w16se wp14">
   <w:abstractNum w:abstractNumId="0" w15:restartNumberingAfterBreak="0">
     <w:nsid w:val="03921AE6"/>
     <w:multiLevelType w:val="hybridMultilevel"/>
@@ -4573,7 +4833,7 @@
 </file>
 
 <file path=word/styles.xml><?xml version="1.0" encoding="utf-8"?>
-<w:styles xmlns:mc="http://schemas.openxmlformats.org/markup-compatibility/2006" xmlns:r="http://schemas.openxmlformats.org/officeDocument/2006/relationships" xmlns:w="http://schemas.openxmlformats.org/wordprocessingml/2006/main" xmlns:w14="http://schemas.microsoft.com/office/word/2010/wordml" xmlns:w15="http://schemas.microsoft.com/office/word/2012/wordml" mc:Ignorable="w14 w15">
+<w:styles xmlns:mc="http://schemas.openxmlformats.org/markup-compatibility/2006" xmlns:r="http://schemas.openxmlformats.org/officeDocument/2006/relationships" xmlns:w="http://schemas.openxmlformats.org/wordprocessingml/2006/main" xmlns:w14="http://schemas.microsoft.com/office/word/2010/wordml" xmlns:w15="http://schemas.microsoft.com/office/word/2012/wordml" xmlns:w16se="http://schemas.microsoft.com/office/word/2015/wordml/symex" mc:Ignorable="w14 w15 w16se">
   <w:docDefaults>
     <w:rPrDefault>
       <w:rPr>
@@ -5557,7 +5817,7 @@
 </file>
 
 <file path=customXml/itemProps1.xml><?xml version="1.0" encoding="utf-8"?>
-<ds:datastoreItem xmlns:ds="http://schemas.openxmlformats.org/officeDocument/2006/customXml" ds:itemID="{AFC5687A-BAD0-40BD-8480-DA1A303C56A6}">
+<ds:datastoreItem xmlns:ds="http://schemas.openxmlformats.org/officeDocument/2006/customXml" ds:itemID="{2EC2048A-DD9D-4827-BBA4-47F78BD6BBBF}">
   <ds:schemaRefs>
     <ds:schemaRef ds:uri="http://schemas.openxmlformats.org/officeDocument/2006/bibliography"/>
   </ds:schemaRefs>

</xml_diff>